<commit_message>
New changes to paper
</commit_message>
<xml_diff>
--- a/AUK_Draft1.docx
+++ b/AUK_Draft1.docx
@@ -77,88 +77,113 @@
           <w:caps/>
         </w:rPr>
       </w:pPr>
+    </w:p>
+    <w:p>
+      <w:pPr>
+        <w:spacing w:line="480" w:lineRule="auto"/>
+        <w:jc w:val="center"/>
+        <w:rPr>
+          <w:rFonts w:ascii="Times New Roman" w:hAnsi="Times New Roman"/>
+          <w:caps/>
+        </w:rPr>
+      </w:pPr>
+      <w:r>
+        <w:rPr>
+          <w:rFonts w:ascii="Times New Roman" w:hAnsi="Times New Roman"/>
+          <w:caps/>
+        </w:rPr>
+        <w:t>Does this work?</w:t>
+      </w:r>
+    </w:p>
+    <w:p>
+      <w:pPr>
+        <w:spacing w:line="480" w:lineRule="auto"/>
+        <w:rPr>
+          <w:rFonts w:ascii="Times New Roman" w:hAnsi="Times New Roman"/>
+          <w:smallCaps/>
+        </w:rPr>
+      </w:pPr>
+      <w:r>
+        <w:rPr>
+          <w:rFonts w:ascii="Times New Roman" w:hAnsi="Times New Roman"/>
+          <w:smallCaps/>
+        </w:rPr>
+        <w:t>Migratory patterns and wintering areas of</w:t>
+      </w:r>
+      <w:r>
+        <w:rPr>
+          <w:rFonts w:ascii="Times New Roman" w:hAnsi="Times New Roman"/>
+          <w:smallCaps/>
+        </w:rPr>
+        <w:t xml:space="preserve"> i</w:t>
+      </w:r>
+      <w:r>
+        <w:rPr>
+          <w:rFonts w:ascii="Times New Roman" w:hAnsi="Times New Roman"/>
+          <w:smallCaps/>
+        </w:rPr>
+        <w:t xml:space="preserve">ndividual </w:t>
+      </w:r>
+      <w:r>
+        <w:rPr>
+          <w:rFonts w:ascii="Times New Roman" w:hAnsi="Times New Roman"/>
+          <w:i/>
+          <w:smallCaps/>
+        </w:rPr>
+        <w:t>Tyrannus</w:t>
+      </w:r>
+      <w:r>
+        <w:rPr>
+          <w:rFonts w:ascii="Times New Roman" w:hAnsi="Times New Roman"/>
+          <w:smallCaps/>
+        </w:rPr>
+        <w:t xml:space="preserve"> flycatchers breeding in </w:t>
+      </w:r>
+      <w:r>
+        <w:rPr>
+          <w:rFonts w:ascii="Times New Roman" w:hAnsi="Times New Roman"/>
+          <w:smallCaps/>
+        </w:rPr>
+        <w:t xml:space="preserve">the Great Plains of </w:t>
+      </w:r>
+      <w:r>
+        <w:rPr>
+          <w:rFonts w:ascii="Times New Roman" w:hAnsi="Times New Roman"/>
+          <w:smallCaps/>
+        </w:rPr>
+        <w:t>North America</w:t>
+      </w:r>
+    </w:p>
+    <w:p>
+      <w:pPr>
+        <w:spacing w:line="480" w:lineRule="auto"/>
+        <w:rPr>
+          <w:rFonts w:ascii="Times New Roman" w:hAnsi="Times New Roman"/>
+          <w:smallCaps/>
+        </w:rPr>
+      </w:pPr>
+    </w:p>
+    <w:p>
+      <w:pPr>
+        <w:spacing w:line="480" w:lineRule="auto"/>
+        <w:rPr>
+          <w:rFonts w:ascii="Times New Roman" w:hAnsi="Times New Roman"/>
+          <w:smallCaps/>
+        </w:rPr>
+      </w:pPr>
+      <w:r>
+        <w:rPr>
+          <w:rFonts w:ascii="Times New Roman" w:hAnsi="Times New Roman"/>
+          <w:smallCaps/>
+        </w:rPr>
+        <w:t>Potatoes are awesome</w:t>
+      </w:r>
       <w:bookmarkStart w:id="0" w:name="_GoBack"/>
       <w:bookmarkEnd w:id="0"/>
     </w:p>
     <w:p>
       <w:pPr>
         <w:spacing w:line="480" w:lineRule="auto"/>
-        <w:jc w:val="center"/>
-        <w:rPr>
-          <w:rFonts w:ascii="Times New Roman" w:hAnsi="Times New Roman"/>
-          <w:caps/>
-        </w:rPr>
-      </w:pPr>
-      <w:r>
-        <w:rPr>
-          <w:rFonts w:ascii="Times New Roman" w:hAnsi="Times New Roman"/>
-          <w:caps/>
-        </w:rPr>
-        <w:t>Does this work?</w:t>
-      </w:r>
-    </w:p>
-    <w:p>
-      <w:pPr>
-        <w:spacing w:line="480" w:lineRule="auto"/>
-        <w:rPr>
-          <w:rFonts w:ascii="Times New Roman" w:hAnsi="Times New Roman"/>
-          <w:smallCaps/>
-        </w:rPr>
-      </w:pPr>
-      <w:r>
-        <w:rPr>
-          <w:rFonts w:ascii="Times New Roman" w:hAnsi="Times New Roman"/>
-          <w:smallCaps/>
-        </w:rPr>
-        <w:t>Migratory patterns and wintering areas of</w:t>
-      </w:r>
-      <w:r>
-        <w:rPr>
-          <w:rFonts w:ascii="Times New Roman" w:hAnsi="Times New Roman"/>
-          <w:smallCaps/>
-        </w:rPr>
-        <w:t xml:space="preserve"> i</w:t>
-      </w:r>
-      <w:r>
-        <w:rPr>
-          <w:rFonts w:ascii="Times New Roman" w:hAnsi="Times New Roman"/>
-          <w:smallCaps/>
-        </w:rPr>
-        <w:t xml:space="preserve">ndividual </w:t>
-      </w:r>
-      <w:r>
-        <w:rPr>
-          <w:rFonts w:ascii="Times New Roman" w:hAnsi="Times New Roman"/>
-          <w:i/>
-          <w:smallCaps/>
-        </w:rPr>
-        <w:t>Tyrannus</w:t>
-      </w:r>
-      <w:r>
-        <w:rPr>
-          <w:rFonts w:ascii="Times New Roman" w:hAnsi="Times New Roman"/>
-          <w:smallCaps/>
-        </w:rPr>
-        <w:t xml:space="preserve"> flycatchers breeding in </w:t>
-      </w:r>
-      <w:r>
-        <w:rPr>
-          <w:rFonts w:ascii="Times New Roman" w:hAnsi="Times New Roman"/>
-          <w:smallCaps/>
-        </w:rPr>
-        <w:t xml:space="preserve">the Great Plains of </w:t>
-      </w:r>
-      <w:r>
-        <w:rPr>
-          <w:rFonts w:ascii="Times New Roman" w:hAnsi="Times New Roman"/>
-          <w:smallCaps/>
-        </w:rPr>
-        <w:t>North America</w:t>
-      </w:r>
-    </w:p>
-    <w:p>
-      <w:pPr>
-        <w:spacing w:line="480" w:lineRule="auto"/>
         <w:rPr>
           <w:rFonts w:ascii="Times New Roman" w:hAnsi="Times New Roman"/>
           <w:smallCaps/>
@@ -634,6 +659,7 @@
           <w:highlight w:val="yellow"/>
           <w:vertAlign w:val="superscript"/>
         </w:rPr>
+        <w:lastRenderedPageBreak/>
         <w:t>7</w:t>
       </w:r>
       <w:r>
@@ -26324,7 +26350,7 @@
 </file>
 
 <file path=customXml/itemProps1.xml><?xml version="1.0" encoding="utf-8"?>
-<ds:datastoreItem xmlns:ds="http://schemas.openxmlformats.org/officeDocument/2006/customXml" ds:itemID="{969DA432-10BA-4761-83BF-F17EAE9FA421}">
+<ds:datastoreItem xmlns:ds="http://schemas.openxmlformats.org/officeDocument/2006/customXml" ds:itemID="{63A5DF32-F983-458F-A8A5-CFE3010BC583}">
   <ds:schemaRefs>
     <ds:schemaRef ds:uri="http://schemas.openxmlformats.org/officeDocument/2006/bibliography"/>
   </ds:schemaRefs>

</xml_diff>

<commit_message>
Added my opinion on potatoes
</commit_message>
<xml_diff>
--- a/AUK_Draft1.docx
+++ b/AUK_Draft1.docx
@@ -189,6 +189,22 @@
           <w:smallCaps/>
         </w:rPr>
       </w:pPr>
+      <w:r>
+        <w:rPr>
+          <w:rFonts w:ascii="Times New Roman" w:hAnsi="Times New Roman"/>
+          <w:smallCaps/>
+        </w:rPr>
+        <w:t>I actually hate potatoes</w:t>
+      </w:r>
+    </w:p>
+    <w:p>
+      <w:pPr>
+        <w:spacing w:line="480" w:lineRule="auto"/>
+        <w:rPr>
+          <w:rFonts w:ascii="Times New Roman" w:hAnsi="Times New Roman"/>
+          <w:smallCaps/>
+        </w:rPr>
+      </w:pPr>
     </w:p>
     <w:p>
       <w:pPr>
@@ -620,6 +636,7 @@
           <w:highlight w:val="yellow"/>
           <w:vertAlign w:val="superscript"/>
         </w:rPr>
+        <w:lastRenderedPageBreak/>
         <w:t>6</w:t>
       </w:r>
       <w:r>
@@ -659,7 +676,6 @@
           <w:highlight w:val="yellow"/>
           <w:vertAlign w:val="superscript"/>
         </w:rPr>
-        <w:lastRenderedPageBreak/>
         <w:t>7</w:t>
       </w:r>
       <w:r>
@@ -25707,7 +25723,6 @@
   <w:style w:type="character" w:default="1" w:styleId="DefaultParagraphFont">
     <w:name w:val="Default Paragraph Font"/>
     <w:uiPriority w:val="1"/>
-    <w:semiHidden/>
     <w:unhideWhenUsed/>
   </w:style>
   <w:style w:type="table" w:default="1" w:styleId="TableNormal">
@@ -26350,7 +26365,7 @@
 </file>
 
 <file path=customXml/itemProps1.xml><?xml version="1.0" encoding="utf-8"?>
-<ds:datastoreItem xmlns:ds="http://schemas.openxmlformats.org/officeDocument/2006/customXml" ds:itemID="{63A5DF32-F983-458F-A8A5-CFE3010BC583}">
+<ds:datastoreItem xmlns:ds="http://schemas.openxmlformats.org/officeDocument/2006/customXml" ds:itemID="{8A5160BA-5FC1-42AB-8A82-CB3E312A3082}">
   <ds:schemaRefs>
     <ds:schemaRef ds:uri="http://schemas.openxmlformats.org/officeDocument/2006/bibliography"/>
   </ds:schemaRefs>

</xml_diff>

<commit_message>
I think your opinion sucks.
</commit_message>
<xml_diff>
--- a/AUK_Draft1.docx
+++ b/AUK_Draft1.docx
@@ -178,6 +178,38 @@
         </w:rPr>
         <w:t>Potatoes are awesome</w:t>
       </w:r>
+    </w:p>
+    <w:p>
+      <w:pPr>
+        <w:spacing w:line="480" w:lineRule="auto"/>
+        <w:rPr>
+          <w:rFonts w:ascii="Times New Roman" w:hAnsi="Times New Roman"/>
+          <w:smallCaps/>
+        </w:rPr>
+      </w:pPr>
+      <w:r>
+        <w:rPr>
+          <w:rFonts w:ascii="Times New Roman" w:hAnsi="Times New Roman"/>
+          <w:smallCaps/>
+        </w:rPr>
+        <w:t>I actually hate potatoes</w:t>
+      </w:r>
+    </w:p>
+    <w:p>
+      <w:pPr>
+        <w:spacing w:line="480" w:lineRule="auto"/>
+        <w:rPr>
+          <w:rFonts w:ascii="Times New Roman" w:hAnsi="Times New Roman"/>
+          <w:smallCaps/>
+        </w:rPr>
+      </w:pPr>
+      <w:r>
+        <w:rPr>
+          <w:rFonts w:ascii="Times New Roman" w:hAnsi="Times New Roman"/>
+          <w:smallCaps/>
+        </w:rPr>
+        <w:t>Well you suck.</w:t>
+      </w:r>
       <w:bookmarkStart w:id="0" w:name="_GoBack"/>
       <w:bookmarkEnd w:id="0"/>
     </w:p>
@@ -189,22 +221,6 @@
           <w:smallCaps/>
         </w:rPr>
       </w:pPr>
-      <w:r>
-        <w:rPr>
-          <w:rFonts w:ascii="Times New Roman" w:hAnsi="Times New Roman"/>
-          <w:smallCaps/>
-        </w:rPr>
-        <w:t>I actually hate potatoes</w:t>
-      </w:r>
-    </w:p>
-    <w:p>
-      <w:pPr>
-        <w:spacing w:line="480" w:lineRule="auto"/>
-        <w:rPr>
-          <w:rFonts w:ascii="Times New Roman" w:hAnsi="Times New Roman"/>
-          <w:smallCaps/>
-        </w:rPr>
-      </w:pPr>
     </w:p>
     <w:p>
       <w:pPr>
@@ -598,6 +614,7 @@
           <w:i/>
           <w:highlight w:val="yellow"/>
         </w:rPr>
+        <w:lastRenderedPageBreak/>
         <w:t>USA</w:t>
       </w:r>
       <w:r>
@@ -636,7 +653,6 @@
           <w:highlight w:val="yellow"/>
           <w:vertAlign w:val="superscript"/>
         </w:rPr>
-        <w:lastRenderedPageBreak/>
         <w:t>6</w:t>
       </w:r>
       <w:r>
@@ -1418,7 +1434,14 @@
         <w:rPr>
           <w:rFonts w:ascii="Times New Roman" w:hAnsi="Times New Roman"/>
         </w:rPr>
-        <w:t xml:space="preserve"> in late summer when insect prey are abundant. </w:t>
+        <w:t xml:space="preserve"> in late summer when </w:t>
+      </w:r>
+      <w:r>
+        <w:rPr>
+          <w:rFonts w:ascii="Times New Roman" w:hAnsi="Times New Roman"/>
+        </w:rPr>
+        <w:lastRenderedPageBreak/>
+        <w:t xml:space="preserve">insect prey are abundant. </w:t>
       </w:r>
       <w:r>
         <w:rPr>
@@ -26365,7 +26388,7 @@
 </file>
 
 <file path=customXml/itemProps1.xml><?xml version="1.0" encoding="utf-8"?>
-<ds:datastoreItem xmlns:ds="http://schemas.openxmlformats.org/officeDocument/2006/customXml" ds:itemID="{8A5160BA-5FC1-42AB-8A82-CB3E312A3082}">
+<ds:datastoreItem xmlns:ds="http://schemas.openxmlformats.org/officeDocument/2006/customXml" ds:itemID="{8C2D05D4-4C31-41FF-BA84-C430DA73AEAB}">
   <ds:schemaRefs>
     <ds:schemaRef ds:uri="http://schemas.openxmlformats.org/officeDocument/2006/bibliography"/>
   </ds:schemaRefs>

</xml_diff>

<commit_message>
Added opinion of Emily
</commit_message>
<xml_diff>
--- a/AUK_Draft1.docx
+++ b/AUK_Draft1.docx
@@ -210,6 +210,31 @@
         </w:rPr>
         <w:t>Well you suck.</w:t>
       </w:r>
+    </w:p>
+    <w:p>
+      <w:pPr>
+        <w:spacing w:line="480" w:lineRule="auto"/>
+        <w:rPr>
+          <w:rFonts w:ascii="Times New Roman" w:hAnsi="Times New Roman"/>
+          <w:smallCaps/>
+        </w:rPr>
+      </w:pPr>
+    </w:p>
+    <w:p>
+      <w:pPr>
+        <w:spacing w:line="480" w:lineRule="auto"/>
+        <w:rPr>
+          <w:rFonts w:ascii="Times New Roman" w:hAnsi="Times New Roman"/>
+          <w:smallCaps/>
+        </w:rPr>
+      </w:pPr>
+      <w:r>
+        <w:rPr>
+          <w:rFonts w:ascii="Times New Roman" w:hAnsi="Times New Roman"/>
+          <w:smallCaps/>
+        </w:rPr>
+        <w:t>I love emily though.</w:t>
+      </w:r>
       <w:bookmarkStart w:id="0" w:name="_GoBack"/>
       <w:bookmarkEnd w:id="0"/>
     </w:p>
@@ -550,6 +575,7 @@
           <w:highlight w:val="yellow"/>
           <w:vertAlign w:val="superscript"/>
         </w:rPr>
+        <w:lastRenderedPageBreak/>
         <w:t>4</w:t>
       </w:r>
       <w:r>
@@ -614,7 +640,6 @@
           <w:i/>
           <w:highlight w:val="yellow"/>
         </w:rPr>
-        <w:lastRenderedPageBreak/>
         <w:t>USA</w:t>
       </w:r>
       <w:r>
@@ -1422,7 +1447,14 @@
         <w:rPr>
           <w:rFonts w:ascii="Times New Roman" w:hAnsi="Times New Roman"/>
         </w:rPr>
-        <w:t>during the Mexican monsoon, whereas S</w:t>
+        <w:t xml:space="preserve">during the Mexican </w:t>
+      </w:r>
+      <w:r>
+        <w:rPr>
+          <w:rFonts w:ascii="Times New Roman" w:hAnsi="Times New Roman"/>
+        </w:rPr>
+        <w:lastRenderedPageBreak/>
+        <w:t>monsoon, whereas S</w:t>
       </w:r>
       <w:r>
         <w:rPr>
@@ -1434,14 +1466,7 @@
         <w:rPr>
           <w:rFonts w:ascii="Times New Roman" w:hAnsi="Times New Roman"/>
         </w:rPr>
-        <w:t xml:space="preserve"> in late summer when </w:t>
-      </w:r>
-      <w:r>
-        <w:rPr>
-          <w:rFonts w:ascii="Times New Roman" w:hAnsi="Times New Roman"/>
-        </w:rPr>
-        <w:lastRenderedPageBreak/>
-        <w:t xml:space="preserve">insect prey are abundant. </w:t>
+        <w:t xml:space="preserve"> in late summer when insect prey are abundant. </w:t>
       </w:r>
       <w:r>
         <w:rPr>
@@ -25746,6 +25771,7 @@
   <w:style w:type="character" w:default="1" w:styleId="DefaultParagraphFont">
     <w:name w:val="Default Paragraph Font"/>
     <w:uiPriority w:val="1"/>
+    <w:semiHidden/>
     <w:unhideWhenUsed/>
   </w:style>
   <w:style w:type="table" w:default="1" w:styleId="TableNormal">
@@ -26388,7 +26414,7 @@
 </file>
 
 <file path=customXml/itemProps1.xml><?xml version="1.0" encoding="utf-8"?>
-<ds:datastoreItem xmlns:ds="http://schemas.openxmlformats.org/officeDocument/2006/customXml" ds:itemID="{8C2D05D4-4C31-41FF-BA84-C430DA73AEAB}">
+<ds:datastoreItem xmlns:ds="http://schemas.openxmlformats.org/officeDocument/2006/customXml" ds:itemID="{7B435A91-2958-414A-8A7B-3A34B9EE491A}">
   <ds:schemaRefs>
     <ds:schemaRef ds:uri="http://schemas.openxmlformats.org/officeDocument/2006/bibliography"/>
   </ds:schemaRefs>

</xml_diff>